<commit_message>
added table and imgs
</commit_message>
<xml_diff>
--- a/output.docx
+++ b/output.docx
@@ -2,6 +2,14 @@
 <file path=word/document.xml><?xml version="1.0" encoding="utf-8"?>
 <w:document xmlns:wpc="http://schemas.microsoft.com/office/word/2010/wordprocessingCanvas" xmlns:mo="http://schemas.microsoft.com/office/mac/office/2008/main" xmlns:mc="http://schemas.openxmlformats.org/markup-compatibility/2006" xmlns:mv="urn:schemas-microsoft-com:mac:vml" xmlns:o="urn:schemas-microsoft-com:office:office" xmlns:r="http://schemas.openxmlformats.org/officeDocument/2006/relationships" xmlns:m="http://schemas.openxmlformats.org/officeDocument/2006/math" xmlns:v="urn:schemas-microsoft-com:vml" xmlns:wp14="http://schemas.microsoft.com/office/word/2010/wordprocessingDrawing" xmlns:wp="http://schemas.openxmlformats.org/drawingml/2006/wordprocessingDrawing" xmlns:w10="urn:schemas-microsoft-com:office:word" xmlns:w="http://schemas.openxmlformats.org/wordprocessingml/2006/main" xmlns:w14="http://schemas.microsoft.com/office/word/2010/wordml" xmlns:wpg="http://schemas.microsoft.com/office/word/2010/wordprocessingGroup" xmlns:wpi="http://schemas.microsoft.com/office/word/2010/wordprocessingInk" xmlns:wne="http://schemas.microsoft.com/office/word/2006/wordml" xmlns:wps="http://schemas.microsoft.com/office/word/2010/wordprocessingShape" mc:Ignorable="w14 wp14">
   <w:body>
+    <w:p>
+      <w:pPr>
+        <w:pStyle w:val="Heading1"/>
+      </w:pPr>
+      <w:r>
+        <w:t>足踝检测评估报告</w:t>
+      </w:r>
+    </w:p>
     <w:tbl>
       <w:tblPr>
         <w:tblStyle w:val="TableGrid"/>
@@ -18,29 +26,10 @@
           <w:tcPr>
             <w:tcW w:type="dxa" w:w="2880"/>
           </w:tcPr>
-          <w:p/>
-        </w:tc>
-        <w:tc>
-          <w:tcPr>
-            <w:tcW w:type="dxa" w:w="2880"/>
-          </w:tcPr>
-          <w:p/>
-        </w:tc>
-        <w:tc>
-          <w:tcPr>
-            <w:tcW w:type="dxa" w:w="2880"/>
-          </w:tcPr>
-          <w:p/>
-        </w:tc>
-      </w:tr>
-      <w:tr>
-        <w:tc>
-          <w:tcPr>
-            <w:tcW w:type="dxa" w:w="2880"/>
-          </w:tcPr>
           <w:p>
             <w:r>
               <w:t>姓名：</w:t>
+              <w:tab/>
             </w:r>
           </w:p>
         </w:tc>
@@ -51,6 +40,7 @@
           <w:p>
             <w:r>
               <w:t>年龄：</w:t>
+              <w:tab/>
             </w:r>
           </w:p>
         </w:tc>
@@ -70,7 +60,7 @@
       <w:r>
         <w:drawing>
           <wp:inline xmlns:a="http://schemas.openxmlformats.org/drawingml/2006/main" xmlns:pic="http://schemas.openxmlformats.org/drawingml/2006/picture">
-            <wp:extent cx="5486400" cy="6602122"/>
+            <wp:extent cx="5486400" cy="6214846"/>
             <wp:docPr id="1" name="Picture 1"/>
             <wp:cNvGraphicFramePr>
               <a:graphicFrameLocks noChangeAspect="1"/>
@@ -91,7 +81,7 @@
                   <pic:spPr>
                     <a:xfrm>
                       <a:off x="0" y="0"/>
-                      <a:ext cx="5486400" cy="6602122"/>
+                      <a:ext cx="5486400" cy="6214846"/>
                     </a:xfrm>
                     <a:prstGeom prst="rect"/>
                   </pic:spPr>
@@ -267,6 +257,179 @@
     <w:p>
       <w:r>
         <w:br w:type="page"/>
+      </w:r>
+    </w:p>
+    <w:p>
+      <w:pPr>
+        <w:pStyle w:val="Heading2"/>
+      </w:pPr>
+      <w:r>
+        <w:t>足跟内外翻情况对比：</w:t>
+      </w:r>
+    </w:p>
+    <w:tbl>
+      <w:tblPr>
+        <w:tblStyle w:val="TableGrid"/>
+        <w:tblW w:type="auto" w:w="0"/>
+        <w:tblLook w:firstColumn="1" w:firstRow="1" w:lastColumn="0" w:lastRow="0" w:noHBand="0" w:noVBand="1" w:val="04A0"/>
+      </w:tblPr>
+      <w:tblGrid>
+        <w:gridCol w:w="4320"/>
+        <w:gridCol w:w="4320"/>
+      </w:tblGrid>
+      <w:tr>
+        <w:tc>
+          <w:tcPr>
+            <w:tcW w:type="dxa" w:w="4320"/>
+          </w:tcPr>
+          <w:p/>
+          <w:p>
+            <w:r>
+              <w:drawing>
+                <wp:inline xmlns:a="http://schemas.openxmlformats.org/drawingml/2006/main" xmlns:pic="http://schemas.openxmlformats.org/drawingml/2006/picture">
+                  <wp:extent cx="2743200" cy="2812409"/>
+                  <wp:docPr id="5" name="Picture 5"/>
+                  <wp:cNvGraphicFramePr>
+                    <a:graphicFrameLocks noChangeAspect="1"/>
+                  </wp:cNvGraphicFramePr>
+                  <a:graphic>
+                    <a:graphicData uri="http://schemas.openxmlformats.org/drawingml/2006/picture">
+                      <pic:pic>
+                        <pic:nvPicPr>
+                          <pic:cNvPr id="0" name="good2.png"/>
+                          <pic:cNvPicPr/>
+                        </pic:nvPicPr>
+                        <pic:blipFill>
+                          <a:blip r:embed="rId13"/>
+                          <a:stretch>
+                            <a:fillRect/>
+                          </a:stretch>
+                        </pic:blipFill>
+                        <pic:spPr>
+                          <a:xfrm>
+                            <a:off x="0" y="0"/>
+                            <a:ext cx="2743200" cy="2812409"/>
+                          </a:xfrm>
+                          <a:prstGeom prst="rect"/>
+                        </pic:spPr>
+                      </pic:pic>
+                    </a:graphicData>
+                  </a:graphic>
+                </wp:inline>
+              </w:drawing>
+            </w:r>
+          </w:p>
+          <w:p>
+            <w:pPr>
+              <w:jc w:val="center"/>
+            </w:pPr>
+            <w:r>
+              <w:t>正常后跟内外翻情况</w:t>
+            </w:r>
+          </w:p>
+        </w:tc>
+        <w:tc>
+          <w:tcPr>
+            <w:tcW w:type="dxa" w:w="4320"/>
+          </w:tcPr>
+          <w:p/>
+          <w:p>
+            <w:r>
+              <w:drawing>
+                <wp:inline xmlns:a="http://schemas.openxmlformats.org/drawingml/2006/main" xmlns:pic="http://schemas.openxmlformats.org/drawingml/2006/picture">
+                  <wp:extent cx="2743200" cy="2621580"/>
+                  <wp:docPr id="6" name="Picture 6"/>
+                  <wp:cNvGraphicFramePr>
+                    <a:graphicFrameLocks noChangeAspect="1"/>
+                  </wp:cNvGraphicFramePr>
+                  <a:graphic>
+                    <a:graphicData uri="http://schemas.openxmlformats.org/drawingml/2006/picture">
+                      <pic:pic>
+                        <pic:nvPicPr>
+                          <pic:cNvPr id="0" name="img6.png"/>
+                          <pic:cNvPicPr/>
+                        </pic:nvPicPr>
+                        <pic:blipFill>
+                          <a:blip r:embed="rId14"/>
+                          <a:stretch>
+                            <a:fillRect/>
+                          </a:stretch>
+                        </pic:blipFill>
+                        <pic:spPr>
+                          <a:xfrm>
+                            <a:off x="0" y="0"/>
+                            <a:ext cx="2743200" cy="2621580"/>
+                          </a:xfrm>
+                          <a:prstGeom prst="rect"/>
+                        </pic:spPr>
+                      </pic:pic>
+                    </a:graphicData>
+                  </a:graphic>
+                </wp:inline>
+              </w:drawing>
+            </w:r>
+          </w:p>
+          <w:p>
+            <w:pPr>
+              <w:jc w:val="center"/>
+            </w:pPr>
+            <w:r>
+              <w:t>实际后跟内外翻情况</w:t>
+            </w:r>
+          </w:p>
+        </w:tc>
+      </w:tr>
+    </w:tbl>
+    <w:p>
+      <w:pPr>
+        <w:pStyle w:val="Heading2"/>
+      </w:pPr>
+      <w:r>
+        <w:t>初步诊断：</w:t>
+      </w:r>
+    </w:p>
+    <w:p>
+      <w:r>
+        <w:t>足弓低平且足后跟外偏，提示可能有运动损伤风险。处于生长发育阶段的儿童及青少年，应使用有矫正效果的鞋垫，并搭配合适的鞋类，日常应加强足部及腿部肌肉锻炼、拉伸及放松，以改善足弓扁平及足部外翻的情况，防止足部问题因体重增长及不良步态导致进行性加重，从而影响膝、骨盆与脊柱的正常生物力线；</w:t>
+        <w:br/>
+        <w:br/>
+        <w:t>足部问题常伴有体态姿势不良等问题的出现，处于生发育阶段的儿童及青少年应每3个月到半年进行一次全面的脊柱、体态、骨龄及足部的相关检查。</w:t>
+      </w:r>
+    </w:p>
+    <w:p>
+      <w:r>
+        <w:drawing>
+          <wp:inline xmlns:a="http://schemas.openxmlformats.org/drawingml/2006/main" xmlns:pic="http://schemas.openxmlformats.org/drawingml/2006/picture">
+            <wp:extent cx="5486400" cy="2189327"/>
+            <wp:docPr id="7" name="Picture 7"/>
+            <wp:cNvGraphicFramePr>
+              <a:graphicFrameLocks noChangeAspect="1"/>
+            </wp:cNvGraphicFramePr>
+            <a:graphic>
+              <a:graphicData uri="http://schemas.openxmlformats.org/drawingml/2006/picture">
+                <pic:pic>
+                  <pic:nvPicPr>
+                    <pic:cNvPr id="0" name="table.png"/>
+                    <pic:cNvPicPr/>
+                  </pic:nvPicPr>
+                  <pic:blipFill>
+                    <a:blip r:embed="rId15"/>
+                    <a:stretch>
+                      <a:fillRect/>
+                    </a:stretch>
+                  </pic:blipFill>
+                  <pic:spPr>
+                    <a:xfrm>
+                      <a:off x="0" y="0"/>
+                      <a:ext cx="5486400" cy="2189327"/>
+                    </a:xfrm>
+                    <a:prstGeom prst="rect"/>
+                  </pic:spPr>
+                </pic:pic>
+              </a:graphicData>
+            </a:graphic>
+          </wp:inline>
+        </w:drawing>
       </w:r>
     </w:p>
     <w:sectPr>

</xml_diff>

<commit_message>
added seperate nameExtract func
</commit_message>
<xml_diff>
--- a/output.docx
+++ b/output.docx
@@ -28,7 +28,7 @@
           </w:tcPr>
           <w:p>
             <w:r>
-              <w:t>姓名：</w:t>
+              <w:t>姓名：陈恩怡</w:t>
               <w:tab/>
             </w:r>
           </w:p>
@@ -50,7 +50,7 @@
           </w:tcPr>
           <w:p>
             <w:r>
-              <w:t>性别：</w:t>
+              <w:t>性别：女</w:t>
             </w:r>
           </w:p>
         </w:tc>

</xml_diff>